<commit_message>
Finish user manual and illustrations
</commit_message>
<xml_diff>
--- a/docs/manual.docx
+++ b/docs/manual.docx
@@ -47,26 +47,26 @@
           <w:color w:val="000000" w:themeColor="text1"/>
         </w:rPr>
         <w:drawing>
-          <wp:anchor distT="0" distB="0" distL="114300" distR="114300" simplePos="0" relativeHeight="251658240" behindDoc="1" locked="0" layoutInCell="1" allowOverlap="1" wp14:anchorId="06F5E8EF" wp14:editId="58772440">
+          <wp:anchor distT="0" distB="0" distL="114300" distR="114300" simplePos="0" relativeHeight="251658240" behindDoc="1" locked="0" layoutInCell="1" allowOverlap="1" wp14:anchorId="06F5E8EF" wp14:editId="7049D61E">
             <wp:simplePos x="0" y="0"/>
             <wp:positionH relativeFrom="column">
-              <wp:align>right</wp:align>
+              <wp:posOffset>3204210</wp:posOffset>
             </wp:positionH>
             <wp:positionV relativeFrom="paragraph">
-              <wp:posOffset>151130</wp:posOffset>
+              <wp:posOffset>247015</wp:posOffset>
             </wp:positionV>
-            <wp:extent cx="2743200" cy="2242800"/>
-            <wp:effectExtent l="0" t="0" r="0" b="5715"/>
+            <wp:extent cx="2743200" cy="2044700"/>
+            <wp:effectExtent l="0" t="0" r="0" b="0"/>
             <wp:wrapTight wrapText="bothSides">
               <wp:wrapPolygon edited="0">
                 <wp:start x="0" y="0"/>
-                <wp:lineTo x="0" y="21533"/>
-                <wp:lineTo x="21500" y="21533"/>
+                <wp:lineTo x="0" y="21466"/>
+                <wp:lineTo x="21500" y="21466"/>
                 <wp:lineTo x="21500" y="0"/>
                 <wp:lineTo x="0" y="0"/>
               </wp:wrapPolygon>
             </wp:wrapTight>
-            <wp:docPr id="1" name="Picture 1" descr="A screenshot of a cell phone&#10;&#10;Description automatically generated"/>
+            <wp:docPr id="1" name="Picture 1"/>
             <wp:cNvGraphicFramePr>
               <a:graphicFrameLocks xmlns:a="http://schemas.openxmlformats.org/drawingml/2006/main" noChangeAspect="1"/>
             </wp:cNvGraphicFramePr>
@@ -80,18 +80,6 @@
                   <pic:blipFill>
                     <a:blip r:embed="rId5" cstate="print">
                       <a:extLst>
-                        <a:ext uri="{BEBA8EAE-BF5A-486C-A8C5-ECC9F3942E4B}">
-                          <a14:imgProps xmlns:a14="http://schemas.microsoft.com/office/drawing/2010/main">
-                            <a14:imgLayer r:embed="rId6">
-                              <a14:imgEffect>
-                                <a14:colorTemperature colorTemp="6935"/>
-                              </a14:imgEffect>
-                              <a14:imgEffect>
-                                <a14:saturation sat="337000"/>
-                              </a14:imgEffect>
-                            </a14:imgLayer>
-                          </a14:imgProps>
-                        </a:ext>
                         <a:ext uri="{28A0092B-C50C-407E-A947-70E740481C1C}">
                           <a14:useLocalDpi xmlns:a14="http://schemas.microsoft.com/office/drawing/2010/main" val="0"/>
                         </a:ext>
@@ -104,7 +92,7 @@
                   <pic:spPr>
                     <a:xfrm>
                       <a:off x="0" y="0"/>
-                      <a:ext cx="2743200" cy="2242800"/>
+                      <a:ext cx="2743200" cy="2044700"/>
                     </a:xfrm>
                     <a:prstGeom prst="rect">
                       <a:avLst/>
@@ -214,21 +202,7 @@
         <w:rPr>
           <w:color w:val="000000" w:themeColor="text1"/>
         </w:rPr>
-        <w:t xml:space="preserve"> It has been tested on Mac and </w:t>
-      </w:r>
-      <w:proofErr w:type="gramStart"/>
-      <w:r>
-        <w:rPr>
-          <w:color w:val="000000" w:themeColor="text1"/>
-        </w:rPr>
-        <w:t>Windows computers, and</w:t>
-      </w:r>
-      <w:proofErr w:type="gramEnd"/>
-      <w:r>
-        <w:rPr>
-          <w:color w:val="000000" w:themeColor="text1"/>
-        </w:rPr>
-        <w:t xml:space="preserve"> should work anywhere that Java can run.</w:t>
+        <w:t xml:space="preserve"> It has been tested on Mac and Windows computers and should work anywhere that Java can run.</w:t>
       </w:r>
     </w:p>
     <w:p>
@@ -258,26 +232,26 @@
           <w:color w:val="000000" w:themeColor="text1"/>
         </w:rPr>
         <w:drawing>
-          <wp:anchor distT="0" distB="0" distL="114300" distR="114300" simplePos="0" relativeHeight="251659264" behindDoc="1" locked="0" layoutInCell="1" allowOverlap="1" wp14:anchorId="4C9E2C87" wp14:editId="7D1404B2">
+          <wp:anchor distT="0" distB="0" distL="114300" distR="114300" simplePos="0" relativeHeight="251667456" behindDoc="1" locked="0" layoutInCell="1" allowOverlap="1" wp14:anchorId="2046BBF0" wp14:editId="400D823E">
             <wp:simplePos x="0" y="0"/>
             <wp:positionH relativeFrom="column">
               <wp:align>right</wp:align>
             </wp:positionH>
             <wp:positionV relativeFrom="paragraph">
-              <wp:posOffset>151130</wp:posOffset>
+              <wp:posOffset>155575</wp:posOffset>
             </wp:positionV>
-            <wp:extent cx="2743200" cy="3196800"/>
-            <wp:effectExtent l="0" t="0" r="0" b="3810"/>
+            <wp:extent cx="3200400" cy="3026664"/>
+            <wp:effectExtent l="0" t="0" r="0" b="0"/>
             <wp:wrapTight wrapText="bothSides">
               <wp:wrapPolygon edited="0">
                 <wp:start x="0" y="0"/>
-                <wp:lineTo x="0" y="21540"/>
-                <wp:lineTo x="21500" y="21540"/>
-                <wp:lineTo x="21500" y="0"/>
+                <wp:lineTo x="0" y="21482"/>
+                <wp:lineTo x="21514" y="21482"/>
+                <wp:lineTo x="21514" y="0"/>
                 <wp:lineTo x="0" y="0"/>
               </wp:wrapPolygon>
             </wp:wrapTight>
-            <wp:docPr id="2" name="Picture 2" descr="A screenshot of a cell phone&#10;&#10;Description automatically generated"/>
+            <wp:docPr id="7" name="Picture 7" descr="A screenshot of a cell phone&#10;&#10;Description automatically generated"/>
             <wp:cNvGraphicFramePr>
               <a:graphicFrameLocks xmlns:a="http://schemas.openxmlformats.org/drawingml/2006/main" noChangeAspect="1"/>
             </wp:cNvGraphicFramePr>
@@ -285,24 +259,12 @@
               <a:graphicData uri="http://schemas.openxmlformats.org/drawingml/2006/picture">
                 <pic:pic xmlns:pic="http://schemas.openxmlformats.org/drawingml/2006/picture">
                   <pic:nvPicPr>
-                    <pic:cNvPr id="2" name="Preferences Window.png"/>
+                    <pic:cNvPr id="7" name="2 Preferences Window.png"/>
                     <pic:cNvPicPr/>
                   </pic:nvPicPr>
                   <pic:blipFill>
-                    <a:blip r:embed="rId7">
+                    <a:blip r:embed="rId6">
                       <a:extLst>
-                        <a:ext uri="{BEBA8EAE-BF5A-486C-A8C5-ECC9F3942E4B}">
-                          <a14:imgProps xmlns:a14="http://schemas.microsoft.com/office/drawing/2010/main">
-                            <a14:imgLayer r:embed="rId8">
-                              <a14:imgEffect>
-                                <a14:colorTemperature colorTemp="9217"/>
-                              </a14:imgEffect>
-                              <a14:imgEffect>
-                                <a14:saturation sat="400000"/>
-                              </a14:imgEffect>
-                            </a14:imgLayer>
-                          </a14:imgProps>
-                        </a:ext>
                         <a:ext uri="{28A0092B-C50C-407E-A947-70E740481C1C}">
                           <a14:useLocalDpi xmlns:a14="http://schemas.microsoft.com/office/drawing/2010/main" val="0"/>
                         </a:ext>
@@ -315,7 +277,7 @@
                   <pic:spPr>
                     <a:xfrm>
                       <a:off x="0" y="0"/>
-                      <a:ext cx="2743200" cy="3196800"/>
+                      <a:ext cx="3200400" cy="3026664"/>
                     </a:xfrm>
                     <a:prstGeom prst="rect">
                       <a:avLst/>
@@ -661,26 +623,26 @@
                 <w:color w:val="000000" w:themeColor="text1"/>
               </w:rPr>
               <w:drawing>
-                <wp:anchor distT="0" distB="0" distL="114300" distR="114300" simplePos="0" relativeHeight="251660288" behindDoc="1" locked="0" layoutInCell="1" allowOverlap="1" wp14:anchorId="2974E3CB" wp14:editId="3B21535E">
+                <wp:anchor distT="0" distB="0" distL="114300" distR="114300" simplePos="0" relativeHeight="251660288" behindDoc="1" locked="0" layoutInCell="1" allowOverlap="1" wp14:anchorId="2974E3CB" wp14:editId="669EC8A1">
                   <wp:simplePos x="0" y="0"/>
                   <wp:positionH relativeFrom="column">
-                    <wp:align>right</wp:align>
+                    <wp:posOffset>3055620</wp:posOffset>
                   </wp:positionH>
                   <wp:positionV relativeFrom="paragraph">
-                    <wp:posOffset>144145</wp:posOffset>
+                    <wp:posOffset>251460</wp:posOffset>
                   </wp:positionV>
-                  <wp:extent cx="2743200" cy="2260800"/>
+                  <wp:extent cx="2743200" cy="2044700"/>
                   <wp:effectExtent l="0" t="0" r="0" b="0"/>
                   <wp:wrapTight wrapText="bothSides">
                     <wp:wrapPolygon edited="0">
                       <wp:start x="0" y="0"/>
-                      <wp:lineTo x="0" y="21479"/>
-                      <wp:lineTo x="21500" y="21479"/>
+                      <wp:lineTo x="0" y="21466"/>
+                      <wp:lineTo x="21500" y="21466"/>
                       <wp:lineTo x="21500" y="0"/>
                       <wp:lineTo x="0" y="0"/>
                     </wp:wrapPolygon>
                   </wp:wrapTight>
-                  <wp:docPr id="3" name="Picture 3" descr="A screenshot of a computer&#10;&#10;Description automatically generated"/>
+                  <wp:docPr id="3" name="Picture 3"/>
                   <wp:cNvGraphicFramePr>
                     <a:graphicFrameLocks xmlns:a="http://schemas.openxmlformats.org/drawingml/2006/main" noChangeAspect="1"/>
                   </wp:cNvGraphicFramePr>
@@ -692,20 +654,8 @@
                           <pic:cNvPicPr/>
                         </pic:nvPicPr>
                         <pic:blipFill>
-                          <a:blip r:embed="rId9" cstate="print">
+                          <a:blip r:embed="rId7" cstate="print">
                             <a:extLst>
-                              <a:ext uri="{BEBA8EAE-BF5A-486C-A8C5-ECC9F3942E4B}">
-                                <a14:imgProps xmlns:a14="http://schemas.microsoft.com/office/drawing/2010/main">
-                                  <a14:imgLayer r:embed="rId10">
-                                    <a14:imgEffect>
-                                      <a14:colorTemperature colorTemp="11065"/>
-                                    </a14:imgEffect>
-                                    <a14:imgEffect>
-                                      <a14:saturation sat="400000"/>
-                                    </a14:imgEffect>
-                                  </a14:imgLayer>
-                                </a14:imgProps>
-                              </a:ext>
                               <a:ext uri="{28A0092B-C50C-407E-A947-70E740481C1C}">
                                 <a14:useLocalDpi xmlns:a14="http://schemas.microsoft.com/office/drawing/2010/main" val="0"/>
                               </a:ext>
@@ -718,7 +668,7 @@
                         <pic:spPr>
                           <a:xfrm>
                             <a:off x="0" y="0"/>
-                            <a:ext cx="2743200" cy="2260800"/>
+                            <a:ext cx="2743200" cy="2044700"/>
                           </a:xfrm>
                           <a:prstGeom prst="rect">
                             <a:avLst/>
@@ -776,26 +726,26 @@
           <w:color w:val="000000" w:themeColor="text1"/>
         </w:rPr>
         <w:drawing>
-          <wp:anchor distT="0" distB="0" distL="114300" distR="114300" simplePos="0" relativeHeight="251661312" behindDoc="1" locked="0" layoutInCell="1" allowOverlap="1" wp14:anchorId="0D062AC4" wp14:editId="4A8684D2">
+          <wp:anchor distT="0" distB="0" distL="114300" distR="114300" simplePos="0" relativeHeight="251661312" behindDoc="1" locked="0" layoutInCell="1" allowOverlap="1" wp14:anchorId="0D062AC4" wp14:editId="48FD4B8A">
             <wp:simplePos x="0" y="0"/>
             <wp:positionH relativeFrom="column">
-              <wp:align>right</wp:align>
+              <wp:posOffset>3200400</wp:posOffset>
             </wp:positionH>
             <wp:positionV relativeFrom="paragraph">
-              <wp:posOffset>147320</wp:posOffset>
+              <wp:posOffset>245745</wp:posOffset>
             </wp:positionV>
-            <wp:extent cx="2743200" cy="2242800"/>
-            <wp:effectExtent l="0" t="0" r="0" b="5715"/>
+            <wp:extent cx="2743200" cy="2044700"/>
+            <wp:effectExtent l="0" t="0" r="0" b="0"/>
             <wp:wrapTight wrapText="bothSides">
               <wp:wrapPolygon edited="0">
                 <wp:start x="0" y="0"/>
-                <wp:lineTo x="0" y="21533"/>
-                <wp:lineTo x="21500" y="21533"/>
+                <wp:lineTo x="0" y="21466"/>
+                <wp:lineTo x="21500" y="21466"/>
                 <wp:lineTo x="21500" y="0"/>
                 <wp:lineTo x="0" y="0"/>
               </wp:wrapPolygon>
             </wp:wrapTight>
-            <wp:docPr id="4" name="Picture 4" descr="A screenshot of a cell phone&#10;&#10;Description automatically generated"/>
+            <wp:docPr id="4" name="Picture 4"/>
             <wp:cNvGraphicFramePr>
               <a:graphicFrameLocks xmlns:a="http://schemas.openxmlformats.org/drawingml/2006/main" noChangeAspect="1"/>
             </wp:cNvGraphicFramePr>
@@ -807,20 +757,8 @@
                     <pic:cNvPicPr/>
                   </pic:nvPicPr>
                   <pic:blipFill>
-                    <a:blip r:embed="rId11" cstate="print">
+                    <a:blip r:embed="rId8" cstate="print">
                       <a:extLst>
-                        <a:ext uri="{BEBA8EAE-BF5A-486C-A8C5-ECC9F3942E4B}">
-                          <a14:imgProps xmlns:a14="http://schemas.microsoft.com/office/drawing/2010/main">
-                            <a14:imgLayer r:embed="rId12">
-                              <a14:imgEffect>
-                                <a14:colorTemperature colorTemp="9510"/>
-                              </a14:imgEffect>
-                              <a14:imgEffect>
-                                <a14:saturation sat="400000"/>
-                              </a14:imgEffect>
-                            </a14:imgLayer>
-                          </a14:imgProps>
-                        </a:ext>
                         <a:ext uri="{28A0092B-C50C-407E-A947-70E740481C1C}">
                           <a14:useLocalDpi xmlns:a14="http://schemas.microsoft.com/office/drawing/2010/main" val="0"/>
                         </a:ext>
@@ -833,7 +771,7 @@
                   <pic:spPr>
                     <a:xfrm>
                       <a:off x="0" y="0"/>
-                      <a:ext cx="2743200" cy="2242800"/>
+                      <a:ext cx="2743200" cy="2044700"/>
                     </a:xfrm>
                     <a:prstGeom prst="rect">
                       <a:avLst/>
@@ -1021,26 +959,26 @@
         </w:rPr>
         <w:lastRenderedPageBreak/>
         <w:drawing>
-          <wp:anchor distT="0" distB="0" distL="114300" distR="114300" simplePos="0" relativeHeight="251662336" behindDoc="1" locked="0" layoutInCell="1" allowOverlap="1" wp14:anchorId="0616D146" wp14:editId="1382A03B">
+          <wp:anchor distT="0" distB="0" distL="114300" distR="114300" simplePos="0" relativeHeight="251662336" behindDoc="1" locked="0" layoutInCell="1" allowOverlap="1" wp14:anchorId="0616D146" wp14:editId="100A2C4E">
             <wp:simplePos x="0" y="0"/>
             <wp:positionH relativeFrom="column">
               <wp:posOffset>3200400</wp:posOffset>
             </wp:positionH>
             <wp:positionV relativeFrom="paragraph">
-              <wp:posOffset>37244</wp:posOffset>
+              <wp:posOffset>113665</wp:posOffset>
             </wp:positionV>
-            <wp:extent cx="2743200" cy="2131200"/>
-            <wp:effectExtent l="0" t="0" r="0" b="2540"/>
+            <wp:extent cx="2743200" cy="1979295"/>
+            <wp:effectExtent l="0" t="0" r="0" b="1905"/>
             <wp:wrapTight wrapText="bothSides">
               <wp:wrapPolygon edited="0">
                 <wp:start x="0" y="0"/>
-                <wp:lineTo x="0" y="21497"/>
-                <wp:lineTo x="21500" y="21497"/>
+                <wp:lineTo x="0" y="21482"/>
+                <wp:lineTo x="21500" y="21482"/>
                 <wp:lineTo x="21500" y="0"/>
                 <wp:lineTo x="0" y="0"/>
               </wp:wrapPolygon>
             </wp:wrapTight>
-            <wp:docPr id="5" name="Picture 5" descr="A screenshot of a cell phone&#10;&#10;Description automatically generated"/>
+            <wp:docPr id="5" name="Picture 5"/>
             <wp:cNvGraphicFramePr>
               <a:graphicFrameLocks xmlns:a="http://schemas.openxmlformats.org/drawingml/2006/main" noChangeAspect="1"/>
             </wp:cNvGraphicFramePr>
@@ -1052,20 +990,8 @@
                     <pic:cNvPicPr/>
                   </pic:nvPicPr>
                   <pic:blipFill>
-                    <a:blip r:embed="rId13" cstate="print">
+                    <a:blip r:embed="rId9" cstate="print">
                       <a:extLst>
-                        <a:ext uri="{BEBA8EAE-BF5A-486C-A8C5-ECC9F3942E4B}">
-                          <a14:imgProps xmlns:a14="http://schemas.microsoft.com/office/drawing/2010/main">
-                            <a14:imgLayer r:embed="rId14">
-                              <a14:imgEffect>
-                                <a14:colorTemperature colorTemp="8898"/>
-                              </a14:imgEffect>
-                              <a14:imgEffect>
-                                <a14:saturation sat="365000"/>
-                              </a14:imgEffect>
-                            </a14:imgLayer>
-                          </a14:imgProps>
-                        </a:ext>
                         <a:ext uri="{28A0092B-C50C-407E-A947-70E740481C1C}">
                           <a14:useLocalDpi xmlns:a14="http://schemas.microsoft.com/office/drawing/2010/main" val="0"/>
                         </a:ext>
@@ -1078,7 +1004,7 @@
                   <pic:spPr>
                     <a:xfrm>
                       <a:off x="0" y="0"/>
-                      <a:ext cx="2743200" cy="2131200"/>
+                      <a:ext cx="2743200" cy="1979295"/>
                     </a:xfrm>
                     <a:prstGeom prst="rect">
                       <a:avLst/>
@@ -1219,26 +1145,26 @@
           <w:color w:val="000000" w:themeColor="text1"/>
         </w:rPr>
         <w:drawing>
-          <wp:anchor distT="0" distB="0" distL="114300" distR="114300" simplePos="0" relativeHeight="251665408" behindDoc="1" locked="0" layoutInCell="1" allowOverlap="1" wp14:anchorId="1F8B0A98" wp14:editId="44FDCC06">
+          <wp:anchor distT="0" distB="0" distL="114300" distR="114300" simplePos="0" relativeHeight="251665408" behindDoc="1" locked="0" layoutInCell="1" allowOverlap="1" wp14:anchorId="1F8B0A98" wp14:editId="632A501F">
             <wp:simplePos x="0" y="0"/>
             <wp:positionH relativeFrom="column">
-              <wp:align>right</wp:align>
+              <wp:posOffset>3200400</wp:posOffset>
             </wp:positionH>
             <wp:positionV relativeFrom="paragraph">
-              <wp:posOffset>151130</wp:posOffset>
+              <wp:posOffset>252095</wp:posOffset>
             </wp:positionV>
-            <wp:extent cx="2743200" cy="2242800"/>
-            <wp:effectExtent l="0" t="0" r="0" b="5715"/>
+            <wp:extent cx="2743200" cy="2044700"/>
+            <wp:effectExtent l="0" t="0" r="0" b="0"/>
             <wp:wrapTight wrapText="bothSides">
               <wp:wrapPolygon edited="0">
                 <wp:start x="0" y="0"/>
-                <wp:lineTo x="0" y="21533"/>
-                <wp:lineTo x="21500" y="21533"/>
+                <wp:lineTo x="0" y="21466"/>
+                <wp:lineTo x="21500" y="21466"/>
                 <wp:lineTo x="21500" y="0"/>
                 <wp:lineTo x="0" y="0"/>
               </wp:wrapPolygon>
             </wp:wrapTight>
-            <wp:docPr id="6" name="Picture 6" descr="A picture containing screenshot&#10;&#10;Description automatically generated"/>
+            <wp:docPr id="6" name="Picture 6"/>
             <wp:cNvGraphicFramePr>
               <a:graphicFrameLocks xmlns:a="http://schemas.openxmlformats.org/drawingml/2006/main" noChangeAspect="1"/>
             </wp:cNvGraphicFramePr>
@@ -1250,20 +1176,8 @@
                     <pic:cNvPicPr/>
                   </pic:nvPicPr>
                   <pic:blipFill>
-                    <a:blip r:embed="rId15" cstate="print">
+                    <a:blip r:embed="rId10" cstate="print">
                       <a:extLst>
-                        <a:ext uri="{BEBA8EAE-BF5A-486C-A8C5-ECC9F3942E4B}">
-                          <a14:imgProps xmlns:a14="http://schemas.microsoft.com/office/drawing/2010/main">
-                            <a14:imgLayer r:embed="rId16">
-                              <a14:imgEffect>
-                                <a14:colorTemperature colorTemp="9510"/>
-                              </a14:imgEffect>
-                              <a14:imgEffect>
-                                <a14:saturation sat="361000"/>
-                              </a14:imgEffect>
-                            </a14:imgLayer>
-                          </a14:imgProps>
-                        </a:ext>
                         <a:ext uri="{28A0092B-C50C-407E-A947-70E740481C1C}">
                           <a14:useLocalDpi xmlns:a14="http://schemas.microsoft.com/office/drawing/2010/main" val="0"/>
                         </a:ext>
@@ -1276,7 +1190,7 @@
                   <pic:spPr>
                     <a:xfrm>
                       <a:off x="0" y="0"/>
-                      <a:ext cx="2743200" cy="2242800"/>
+                      <a:ext cx="2743200" cy="2044700"/>
                     </a:xfrm>
                     <a:prstGeom prst="rect">
                       <a:avLst/>
@@ -1701,26 +1615,26 @@
           <w:lang w:val="en-US"/>
         </w:rPr>
         <w:drawing>
-          <wp:anchor distT="0" distB="0" distL="114300" distR="114300" simplePos="0" relativeHeight="251666432" behindDoc="1" locked="0" layoutInCell="1" allowOverlap="1" wp14:anchorId="04D318B0" wp14:editId="3A9564A9">
+          <wp:anchor distT="0" distB="0" distL="114300" distR="114300" simplePos="0" relativeHeight="251666432" behindDoc="1" locked="0" layoutInCell="1" allowOverlap="1" wp14:anchorId="04D318B0" wp14:editId="5DFEEB52">
             <wp:simplePos x="0" y="0"/>
             <wp:positionH relativeFrom="column">
-              <wp:align>right</wp:align>
+              <wp:posOffset>3200400</wp:posOffset>
             </wp:positionH>
             <wp:positionV relativeFrom="paragraph">
-              <wp:posOffset>154940</wp:posOffset>
+              <wp:posOffset>255270</wp:posOffset>
             </wp:positionV>
-            <wp:extent cx="2743200" cy="2242800"/>
-            <wp:effectExtent l="0" t="0" r="0" b="5715"/>
+            <wp:extent cx="2743200" cy="2044700"/>
+            <wp:effectExtent l="0" t="0" r="0" b="0"/>
             <wp:wrapTight wrapText="bothSides">
               <wp:wrapPolygon edited="0">
                 <wp:start x="0" y="0"/>
-                <wp:lineTo x="0" y="21533"/>
-                <wp:lineTo x="21500" y="21533"/>
+                <wp:lineTo x="0" y="21466"/>
+                <wp:lineTo x="21500" y="21466"/>
                 <wp:lineTo x="21500" y="0"/>
                 <wp:lineTo x="0" y="0"/>
               </wp:wrapPolygon>
             </wp:wrapTight>
-            <wp:docPr id="9" name="Picture 9" descr="A screenshot of a cell phone&#10;&#10;Description automatically generated"/>
+            <wp:docPr id="9" name="Picture 9"/>
             <wp:cNvGraphicFramePr>
               <a:graphicFrameLocks xmlns:a="http://schemas.openxmlformats.org/drawingml/2006/main" noChangeAspect="1"/>
             </wp:cNvGraphicFramePr>
@@ -1732,20 +1646,8 @@
                     <pic:cNvPicPr/>
                   </pic:nvPicPr>
                   <pic:blipFill>
-                    <a:blip r:embed="rId17" cstate="print">
+                    <a:blip r:embed="rId11" cstate="print">
                       <a:extLst>
-                        <a:ext uri="{BEBA8EAE-BF5A-486C-A8C5-ECC9F3942E4B}">
-                          <a14:imgProps xmlns:a14="http://schemas.microsoft.com/office/drawing/2010/main">
-                            <a14:imgLayer r:embed="rId18">
-                              <a14:imgEffect>
-                                <a14:colorTemperature colorTemp="9306"/>
-                              </a14:imgEffect>
-                              <a14:imgEffect>
-                                <a14:saturation sat="357000"/>
-                              </a14:imgEffect>
-                            </a14:imgLayer>
-                          </a14:imgProps>
-                        </a:ext>
                         <a:ext uri="{28A0092B-C50C-407E-A947-70E740481C1C}">
                           <a14:useLocalDpi xmlns:a14="http://schemas.microsoft.com/office/drawing/2010/main" val="0"/>
                         </a:ext>
@@ -1758,7 +1660,7 @@
                   <pic:spPr>
                     <a:xfrm>
                       <a:off x="0" y="0"/>
-                      <a:ext cx="2743200" cy="2242800"/>
+                      <a:ext cx="2743200" cy="2044700"/>
                     </a:xfrm>
                     <a:prstGeom prst="rect">
                       <a:avLst/>

</xml_diff>